<commit_message>
Add image and change tables
</commit_message>
<xml_diff>
--- a/doc/Documentacio.docx
+++ b/doc/Documentacio.docx
@@ -712,16 +712,366 @@
         <w:rPr>
           <w:lang w:val="ca-ES"/>
         </w:rPr>
-        <w:t xml:space="preserve"> del tirón.</w:t>
+        <w:t xml:space="preserve"> del </w:t>
+      </w:r>
+      <w:proofErr w:type="spellStart"/>
+      <w:r>
+        <w:rPr>
+          <w:lang w:val="ca-ES"/>
+        </w:rPr>
+        <w:t>tirón</w:t>
+      </w:r>
+      <w:proofErr w:type="spellEnd"/>
+      <w:r>
+        <w:rPr>
+          <w:lang w:val="ca-ES"/>
+        </w:rPr>
+        <w:t xml:space="preserve">. </w:t>
+      </w:r>
+    </w:p>
+    <w:p>
+      <w:pPr>
+        <w:rPr>
+          <w:lang w:val="ca-ES"/>
+        </w:rPr>
+      </w:pPr>
+    </w:p>
+    <w:p>
+      <w:pPr>
+        <w:rPr>
+          <w:lang w:val="ca-ES"/>
+        </w:rPr>
+      </w:pPr>
+      <w:r>
+        <w:rPr>
+          <w:lang w:val="ca-ES"/>
+        </w:rPr>
+        <w:t xml:space="preserve">En el </w:t>
+      </w:r>
+      <w:proofErr w:type="spellStart"/>
+      <w:r>
+        <w:rPr>
+          <w:lang w:val="ca-ES"/>
+        </w:rPr>
+        <w:t>segundo</w:t>
+      </w:r>
+      <w:proofErr w:type="spellEnd"/>
+      <w:r>
+        <w:rPr>
+          <w:lang w:val="ca-ES"/>
+        </w:rPr>
+        <w:t xml:space="preserve"> </w:t>
+      </w:r>
+      <w:proofErr w:type="spellStart"/>
+      <w:r>
+        <w:rPr>
+          <w:lang w:val="ca-ES"/>
+        </w:rPr>
+        <w:t>commit</w:t>
+      </w:r>
+      <w:proofErr w:type="spellEnd"/>
+      <w:r>
+        <w:rPr>
+          <w:lang w:val="ca-ES"/>
+        </w:rPr>
+        <w:t xml:space="preserve"> he </w:t>
+      </w:r>
+      <w:proofErr w:type="spellStart"/>
+      <w:r>
+        <w:rPr>
+          <w:lang w:val="ca-ES"/>
+        </w:rPr>
+        <w:t>buscado</w:t>
+      </w:r>
+      <w:proofErr w:type="spellEnd"/>
+      <w:r>
+        <w:rPr>
+          <w:lang w:val="ca-ES"/>
+        </w:rPr>
+        <w:t xml:space="preserve"> una </w:t>
+      </w:r>
+      <w:proofErr w:type="spellStart"/>
+      <w:r>
+        <w:rPr>
+          <w:lang w:val="ca-ES"/>
+        </w:rPr>
+        <w:t>imagen</w:t>
+      </w:r>
+      <w:proofErr w:type="spellEnd"/>
+      <w:r>
+        <w:rPr>
+          <w:lang w:val="ca-ES"/>
+        </w:rPr>
+        <w:t xml:space="preserve"> con </w:t>
+      </w:r>
+      <w:proofErr w:type="spellStart"/>
+      <w:r>
+        <w:rPr>
+          <w:lang w:val="ca-ES"/>
+        </w:rPr>
+        <w:t>licencia</w:t>
+      </w:r>
+      <w:proofErr w:type="spellEnd"/>
+      <w:r>
+        <w:rPr>
+          <w:lang w:val="ca-ES"/>
+        </w:rPr>
+        <w:t xml:space="preserve"> de uso </w:t>
+      </w:r>
+      <w:proofErr w:type="spellStart"/>
+      <w:r>
+        <w:rPr>
+          <w:lang w:val="ca-ES"/>
+        </w:rPr>
+        <w:t>libre</w:t>
+      </w:r>
+      <w:proofErr w:type="spellEnd"/>
+      <w:r>
+        <w:rPr>
+          <w:lang w:val="ca-ES"/>
+        </w:rPr>
+        <w:t xml:space="preserve"> (</w:t>
+      </w:r>
+      <w:proofErr w:type="spellStart"/>
+      <w:r>
+        <w:rPr>
+          <w:lang w:val="ca-ES"/>
+        </w:rPr>
+        <w:t>sin</w:t>
+      </w:r>
+      <w:proofErr w:type="spellEnd"/>
+      <w:r>
+        <w:rPr>
+          <w:lang w:val="ca-ES"/>
+        </w:rPr>
+        <w:t xml:space="preserve"> </w:t>
+      </w:r>
+      <w:proofErr w:type="spellStart"/>
+      <w:r>
+        <w:rPr>
+          <w:lang w:val="ca-ES"/>
+        </w:rPr>
+        <w:t>optimizar</w:t>
+      </w:r>
+      <w:proofErr w:type="spellEnd"/>
+      <w:r>
+        <w:rPr>
+          <w:lang w:val="ca-ES"/>
+        </w:rPr>
+        <w:t xml:space="preserve">), he </w:t>
+      </w:r>
+      <w:proofErr w:type="spellStart"/>
+      <w:r>
+        <w:rPr>
+          <w:lang w:val="ca-ES"/>
+        </w:rPr>
+        <w:t>puesto</w:t>
+      </w:r>
+      <w:proofErr w:type="spellEnd"/>
+      <w:r>
+        <w:rPr>
+          <w:lang w:val="ca-ES"/>
+        </w:rPr>
+        <w:t xml:space="preserve"> </w:t>
+      </w:r>
+      <w:proofErr w:type="spellStart"/>
+      <w:r>
+        <w:rPr>
+          <w:lang w:val="ca-ES"/>
+        </w:rPr>
+        <w:t>texto</w:t>
+      </w:r>
+      <w:proofErr w:type="spellEnd"/>
+      <w:r>
+        <w:rPr>
+          <w:lang w:val="ca-ES"/>
+        </w:rPr>
+        <w:t xml:space="preserve"> </w:t>
+      </w:r>
+      <w:proofErr w:type="spellStart"/>
+      <w:r>
+        <w:rPr>
+          <w:lang w:val="ca-ES"/>
+        </w:rPr>
+        <w:t>alternativo</w:t>
+      </w:r>
+      <w:proofErr w:type="spellEnd"/>
+      <w:r>
+        <w:rPr>
+          <w:lang w:val="ca-ES"/>
+        </w:rPr>
+        <w:t xml:space="preserve"> por si no se carga la </w:t>
+      </w:r>
+      <w:proofErr w:type="spellStart"/>
+      <w:r>
+        <w:rPr>
+          <w:lang w:val="ca-ES"/>
+        </w:rPr>
+        <w:t>imagen</w:t>
+      </w:r>
+      <w:proofErr w:type="spellEnd"/>
+      <w:r>
+        <w:rPr>
+          <w:lang w:val="ca-ES"/>
+        </w:rPr>
+        <w:t xml:space="preserve"> o para que persones </w:t>
+      </w:r>
+      <w:proofErr w:type="spellStart"/>
+      <w:r>
+        <w:rPr>
+          <w:lang w:val="ca-ES"/>
+        </w:rPr>
+        <w:t>ciegas</w:t>
+      </w:r>
+      <w:proofErr w:type="spellEnd"/>
+      <w:r>
+        <w:rPr>
+          <w:lang w:val="ca-ES"/>
+        </w:rPr>
+        <w:t xml:space="preserve"> </w:t>
+      </w:r>
+      <w:proofErr w:type="spellStart"/>
+      <w:r>
+        <w:rPr>
+          <w:lang w:val="ca-ES"/>
+        </w:rPr>
+        <w:t>sepan</w:t>
+      </w:r>
+      <w:proofErr w:type="spellEnd"/>
+      <w:r>
+        <w:rPr>
+          <w:lang w:val="ca-ES"/>
+        </w:rPr>
+        <w:t xml:space="preserve"> lo que </w:t>
+      </w:r>
+      <w:proofErr w:type="spellStart"/>
+      <w:r>
+        <w:rPr>
+          <w:lang w:val="ca-ES"/>
+        </w:rPr>
+        <w:t>hay</w:t>
+      </w:r>
+      <w:proofErr w:type="spellEnd"/>
+      <w:r>
+        <w:rPr>
+          <w:lang w:val="ca-ES"/>
+        </w:rPr>
+        <w:t xml:space="preserve"> y he </w:t>
+      </w:r>
+      <w:proofErr w:type="spellStart"/>
+      <w:r>
+        <w:rPr>
+          <w:lang w:val="ca-ES"/>
+        </w:rPr>
+        <w:t>quitado</w:t>
+      </w:r>
+      <w:proofErr w:type="spellEnd"/>
+      <w:r>
+        <w:rPr>
+          <w:lang w:val="ca-ES"/>
+        </w:rPr>
+        <w:t xml:space="preserve"> las </w:t>
+      </w:r>
+      <w:proofErr w:type="spellStart"/>
+      <w:r>
+        <w:rPr>
+          <w:lang w:val="ca-ES"/>
+        </w:rPr>
+        <w:t>tablas</w:t>
+      </w:r>
+      <w:proofErr w:type="spellEnd"/>
+      <w:r>
+        <w:rPr>
+          <w:lang w:val="ca-ES"/>
+        </w:rPr>
+        <w:t xml:space="preserve"> </w:t>
+      </w:r>
+      <w:proofErr w:type="spellStart"/>
+      <w:r>
+        <w:rPr>
+          <w:lang w:val="ca-ES"/>
+        </w:rPr>
+        <w:t>subtituyendolas</w:t>
+      </w:r>
+      <w:proofErr w:type="spellEnd"/>
+      <w:r>
+        <w:rPr>
+          <w:lang w:val="ca-ES"/>
+        </w:rPr>
+        <w:t xml:space="preserve"> por ‘</w:t>
+      </w:r>
+      <w:proofErr w:type="spellStart"/>
+      <w:r>
+        <w:rPr>
+          <w:lang w:val="ca-ES"/>
+        </w:rPr>
+        <w:t>ul</w:t>
+      </w:r>
+      <w:proofErr w:type="spellEnd"/>
+      <w:r>
+        <w:rPr>
+          <w:lang w:val="ca-ES"/>
+        </w:rPr>
+        <w:t xml:space="preserve">’ </w:t>
+      </w:r>
+      <w:proofErr w:type="spellStart"/>
+      <w:r>
+        <w:rPr>
+          <w:lang w:val="ca-ES"/>
+        </w:rPr>
+        <w:t>dado</w:t>
+      </w:r>
+      <w:proofErr w:type="spellEnd"/>
+      <w:r>
+        <w:rPr>
+          <w:lang w:val="ca-ES"/>
+        </w:rPr>
+        <w:t xml:space="preserve"> que las </w:t>
+      </w:r>
+      <w:proofErr w:type="spellStart"/>
+      <w:r>
+        <w:rPr>
+          <w:lang w:val="ca-ES"/>
+        </w:rPr>
+        <w:t>tablas</w:t>
+      </w:r>
+      <w:proofErr w:type="spellEnd"/>
+      <w:r>
+        <w:rPr>
+          <w:lang w:val="ca-ES"/>
+        </w:rPr>
+        <w:t xml:space="preserve"> es un </w:t>
+      </w:r>
+      <w:proofErr w:type="spellStart"/>
+      <w:r>
+        <w:rPr>
+          <w:lang w:val="ca-ES"/>
+        </w:rPr>
+        <w:t>elemento</w:t>
+      </w:r>
+      <w:proofErr w:type="spellEnd"/>
+      <w:r>
+        <w:rPr>
+          <w:lang w:val="ca-ES"/>
+        </w:rPr>
+        <w:t xml:space="preserve"> que no es </w:t>
+      </w:r>
+      <w:proofErr w:type="spellStart"/>
+      <w:r>
+        <w:rPr>
+          <w:lang w:val="ca-ES"/>
+        </w:rPr>
+        <w:t>muy</w:t>
+      </w:r>
+      <w:proofErr w:type="spellEnd"/>
+      <w:r>
+        <w:rPr>
+          <w:lang w:val="ca-ES"/>
+        </w:rPr>
+        <w:t xml:space="preserve"> accessible.</w:t>
       </w:r>
       <w:bookmarkStart w:id="0" w:name="_GoBack"/>
       <w:bookmarkEnd w:id="0"/>
-      <w:r>
-        <w:rPr>
-          <w:lang w:val="ca-ES"/>
-        </w:rPr>
-        <w:t xml:space="preserve"> </w:t>
-      </w:r>
     </w:p>
     <w:sectPr>
       <w:pgSz w:w="11906" w:h="16838"/>

</xml_diff>